<commit_message>
Les miniatures sont maintenant dans un panel pour avoir une barre de défilement
</commit_message>
<xml_diff>
--- a/Planification/Rapport-TPI.docx
+++ b/Planification/Rapport-TPI.docx
@@ -4522,8 +4522,10 @@
       <w:r>
         <w:t>Communication</w:t>
       </w:r>
+      <w:bookmarkStart w:id="22" w:name="_GoBack"/>
       <w:bookmarkEnd w:id="20"/>
       <w:bookmarkEnd w:id="21"/>
+      <w:bookmarkEnd w:id="22"/>
     </w:p>
     <w:p>
       <w:pPr>
@@ -4532,28 +4534,28 @@
           <w:lang w:val="fr-CH"/>
         </w:rPr>
       </w:pPr>
-      <w:bookmarkStart w:id="22" w:name="_Toc129700524"/>
-      <w:bookmarkStart w:id="23" w:name="_Toc133418742"/>
+      <w:bookmarkStart w:id="23" w:name="_Toc129700524"/>
+      <w:bookmarkStart w:id="24" w:name="_Toc133418742"/>
       <w:r>
         <w:rPr>
           <w:lang w:val="fr-CH"/>
         </w:rPr>
         <w:t>Schéma de fonctionnement</w:t>
       </w:r>
-      <w:bookmarkEnd w:id="22"/>
       <w:bookmarkEnd w:id="23"/>
+      <w:bookmarkEnd w:id="24"/>
     </w:p>
     <w:p>
       <w:pPr>
         <w:pStyle w:val="Titre2"/>
       </w:pPr>
-      <w:bookmarkStart w:id="24" w:name="_Toc129700525"/>
-      <w:bookmarkStart w:id="25" w:name="_Toc133418743"/>
+      <w:bookmarkStart w:id="25" w:name="_Toc129700525"/>
+      <w:bookmarkStart w:id="26" w:name="_Toc133418743"/>
       <w:r>
         <w:t>Schéma de classe</w:t>
       </w:r>
-      <w:bookmarkEnd w:id="24"/>
       <w:bookmarkEnd w:id="25"/>
+      <w:bookmarkEnd w:id="26"/>
     </w:p>
     <w:p>
       <w:pPr>
@@ -4562,16 +4564,16 @@
           <w:lang w:val="fr-CH"/>
         </w:rPr>
       </w:pPr>
-      <w:bookmarkStart w:id="26" w:name="_Toc129700526"/>
-      <w:bookmarkStart w:id="27" w:name="_Toc133418744"/>
+      <w:bookmarkStart w:id="27" w:name="_Toc129700526"/>
+      <w:bookmarkStart w:id="28" w:name="_Toc133418744"/>
       <w:r>
         <w:rPr>
           <w:lang w:val="fr-CH"/>
         </w:rPr>
         <w:t>Gestion du projet</w:t>
       </w:r>
-      <w:bookmarkEnd w:id="26"/>
       <w:bookmarkEnd w:id="27"/>
+      <w:bookmarkEnd w:id="28"/>
     </w:p>
     <w:p>
       <w:r>
@@ -4580,13 +4582,9 @@
       <w:r>
         <w:t xml:space="preserve"> Chaque rendu est composé de plusieurs tâches qui </w:t>
       </w:r>
-      <w:proofErr w:type="spellStart"/>
-      <w:proofErr w:type="gramStart"/>
-      <w:r>
-        <w:t>on</w:t>
-      </w:r>
-      <w:proofErr w:type="spellEnd"/>
-      <w:proofErr w:type="gramEnd"/>
+      <w:r>
+        <w:t>ont</w:t>
+      </w:r>
       <w:r>
         <w:t xml:space="preserve"> un thème commun.</w:t>
       </w:r>
@@ -4598,16 +4596,16 @@
           <w:lang w:val="fr-CH"/>
         </w:rPr>
       </w:pPr>
-      <w:bookmarkStart w:id="28" w:name="_Toc129700527"/>
-      <w:bookmarkStart w:id="29" w:name="_Toc133418745"/>
+      <w:bookmarkStart w:id="29" w:name="_Toc129700527"/>
+      <w:bookmarkStart w:id="30" w:name="_Toc133418745"/>
       <w:r>
         <w:rPr>
           <w:lang w:val="fr-CH"/>
         </w:rPr>
         <w:t>Mise en place</w:t>
       </w:r>
-      <w:bookmarkEnd w:id="28"/>
       <w:bookmarkEnd w:id="29"/>
+      <w:bookmarkEnd w:id="30"/>
     </w:p>
     <w:p>
       <w:pPr>
@@ -4616,16 +4614,16 @@
           <w:lang w:val="fr-CH"/>
         </w:rPr>
       </w:pPr>
-      <w:bookmarkStart w:id="30" w:name="_Toc129700530"/>
-      <w:bookmarkStart w:id="31" w:name="_Toc133418748"/>
-      <w:bookmarkStart w:id="32" w:name="_Toc129700528"/>
+      <w:bookmarkStart w:id="31" w:name="_Toc129700530"/>
+      <w:bookmarkStart w:id="32" w:name="_Toc133418748"/>
+      <w:bookmarkStart w:id="33" w:name="_Toc129700528"/>
       <w:r>
         <w:rPr>
           <w:lang w:val="fr-CH"/>
         </w:rPr>
         <w:t>Matériel</w:t>
       </w:r>
-      <w:bookmarkEnd w:id="32"/>
+      <w:bookmarkEnd w:id="33"/>
     </w:p>
     <w:p>
       <w:pPr>
@@ -4642,14 +4640,14 @@
           <w:lang w:val="fr-CH"/>
         </w:rPr>
       </w:pPr>
-      <w:bookmarkStart w:id="33" w:name="_Toc129700529"/>
+      <w:bookmarkStart w:id="34" w:name="_Toc129700529"/>
       <w:r>
         <w:rPr>
           <w:lang w:val="fr-CH"/>
         </w:rPr>
         <w:t>Logiciel</w:t>
       </w:r>
-      <w:bookmarkEnd w:id="33"/>
+      <w:bookmarkEnd w:id="34"/>
     </w:p>
     <w:p>
       <w:pPr>
@@ -4700,32 +4698,32 @@
         <w:lastRenderedPageBreak/>
         <w:t>Application cliente</w:t>
       </w:r>
-      <w:bookmarkEnd w:id="30"/>
       <w:bookmarkEnd w:id="31"/>
+      <w:bookmarkEnd w:id="32"/>
     </w:p>
     <w:p>
       <w:pPr>
         <w:pStyle w:val="Titre2"/>
       </w:pPr>
-      <w:bookmarkStart w:id="34" w:name="_Toc129700531"/>
-      <w:bookmarkStart w:id="35" w:name="_Toc133418749"/>
+      <w:bookmarkStart w:id="35" w:name="_Toc129700531"/>
+      <w:bookmarkStart w:id="36" w:name="_Toc133418749"/>
       <w:r>
         <w:t>Interface</w:t>
       </w:r>
-      <w:bookmarkEnd w:id="34"/>
       <w:bookmarkEnd w:id="35"/>
+      <w:bookmarkEnd w:id="36"/>
     </w:p>
     <w:p>
       <w:pPr>
         <w:pStyle w:val="Titre2"/>
       </w:pPr>
-      <w:bookmarkStart w:id="36" w:name="_Toc129700532"/>
-      <w:bookmarkStart w:id="37" w:name="_Toc133418750"/>
+      <w:bookmarkStart w:id="37" w:name="_Toc129700532"/>
+      <w:bookmarkStart w:id="38" w:name="_Toc133418750"/>
       <w:r>
         <w:t>Démarrage</w:t>
       </w:r>
-      <w:bookmarkEnd w:id="36"/>
       <w:bookmarkEnd w:id="37"/>
+      <w:bookmarkEnd w:id="38"/>
     </w:p>
     <w:p>
       <w:pPr>
@@ -4734,16 +4732,16 @@
           <w:lang w:val="fr-CH"/>
         </w:rPr>
       </w:pPr>
-      <w:bookmarkStart w:id="38" w:name="_Toc129700538"/>
-      <w:bookmarkStart w:id="39" w:name="_Toc133418756"/>
+      <w:bookmarkStart w:id="39" w:name="_Toc129700538"/>
+      <w:bookmarkStart w:id="40" w:name="_Toc133418756"/>
       <w:r>
         <w:rPr>
           <w:lang w:val="fr-CH"/>
         </w:rPr>
         <w:t>ClientData</w:t>
       </w:r>
-      <w:bookmarkEnd w:id="38"/>
       <w:bookmarkEnd w:id="39"/>
+      <w:bookmarkEnd w:id="40"/>
     </w:p>
     <w:p>
       <w:pPr>
@@ -4752,23 +4750,23 @@
           <w:lang w:val="fr-CH"/>
         </w:rPr>
       </w:pPr>
-      <w:bookmarkStart w:id="40" w:name="_Toc129700540"/>
-      <w:bookmarkStart w:id="41" w:name="_Toc133418758"/>
+      <w:bookmarkStart w:id="41" w:name="_Toc129700540"/>
+      <w:bookmarkStart w:id="42" w:name="_Toc133418758"/>
       <w:r>
         <w:rPr>
           <w:lang w:val="fr-CH"/>
         </w:rPr>
         <w:t>Arrêt</w:t>
       </w:r>
-      <w:bookmarkEnd w:id="40"/>
       <w:bookmarkEnd w:id="41"/>
+      <w:bookmarkEnd w:id="42"/>
     </w:p>
     <w:p>
       <w:pPr>
         <w:pStyle w:val="Titre2"/>
       </w:pPr>
-      <w:bookmarkStart w:id="42" w:name="_Toc129700541"/>
-      <w:bookmarkStart w:id="43" w:name="_Toc133418759"/>
+      <w:bookmarkStart w:id="43" w:name="_Toc129700541"/>
+      <w:bookmarkStart w:id="44" w:name="_Toc133418759"/>
       <w:r>
         <w:t xml:space="preserve">Classe </w:t>
       </w:r>
@@ -4776,8 +4774,8 @@
       <w:r>
         <w:t>ClientForm</w:t>
       </w:r>
-      <w:bookmarkEnd w:id="42"/>
       <w:bookmarkEnd w:id="43"/>
+      <w:bookmarkEnd w:id="44"/>
       <w:proofErr w:type="spellEnd"/>
     </w:p>
     <w:p>
@@ -4787,16 +4785,16 @@
           <w:lang w:val="fr-CH"/>
         </w:rPr>
       </w:pPr>
-      <w:bookmarkStart w:id="44" w:name="_Toc129700542"/>
-      <w:bookmarkStart w:id="45" w:name="_Toc133418760"/>
+      <w:bookmarkStart w:id="45" w:name="_Toc129700542"/>
+      <w:bookmarkStart w:id="46" w:name="_Toc133418760"/>
       <w:r>
         <w:rPr>
           <w:lang w:val="fr-CH"/>
         </w:rPr>
         <w:t>Application Maître</w:t>
       </w:r>
-      <w:bookmarkEnd w:id="44"/>
       <w:bookmarkEnd w:id="45"/>
+      <w:bookmarkEnd w:id="46"/>
     </w:p>
     <w:p>
       <w:pPr>
@@ -4805,28 +4803,28 @@
           <w:lang w:val="fr-CH"/>
         </w:rPr>
       </w:pPr>
-      <w:bookmarkStart w:id="46" w:name="_Toc129700543"/>
-      <w:bookmarkStart w:id="47" w:name="_Toc133418761"/>
+      <w:bookmarkStart w:id="47" w:name="_Toc129700543"/>
+      <w:bookmarkStart w:id="48" w:name="_Toc133418761"/>
       <w:r>
         <w:rPr>
           <w:lang w:val="fr-CH"/>
         </w:rPr>
         <w:t>Interface</w:t>
       </w:r>
-      <w:bookmarkEnd w:id="46"/>
       <w:bookmarkEnd w:id="47"/>
+      <w:bookmarkEnd w:id="48"/>
     </w:p>
     <w:p>
       <w:pPr>
         <w:pStyle w:val="Titre2"/>
       </w:pPr>
-      <w:bookmarkStart w:id="48" w:name="_Toc129700544"/>
-      <w:bookmarkStart w:id="49" w:name="_Toc133418762"/>
+      <w:bookmarkStart w:id="49" w:name="_Toc129700544"/>
+      <w:bookmarkStart w:id="50" w:name="_Toc133418762"/>
       <w:r>
         <w:t>Démarrage</w:t>
       </w:r>
-      <w:bookmarkEnd w:id="48"/>
       <w:bookmarkEnd w:id="49"/>
+      <w:bookmarkEnd w:id="50"/>
     </w:p>
     <w:p>
       <w:pPr>
@@ -4835,16 +4833,16 @@
           <w:lang w:val="fr-CH"/>
         </w:rPr>
       </w:pPr>
-      <w:bookmarkStart w:id="50" w:name="_Toc129700545"/>
-      <w:bookmarkStart w:id="51" w:name="_Toc133418763"/>
+      <w:bookmarkStart w:id="51" w:name="_Toc129700545"/>
+      <w:bookmarkStart w:id="52" w:name="_Toc133418763"/>
       <w:r>
         <w:rPr>
           <w:lang w:val="fr-CH"/>
         </w:rPr>
         <w:t>Résumé</w:t>
       </w:r>
-      <w:bookmarkEnd w:id="50"/>
       <w:bookmarkEnd w:id="51"/>
+      <w:bookmarkEnd w:id="52"/>
     </w:p>
     <w:p>
       <w:pPr>
@@ -4853,16 +4851,16 @@
           <w:lang w:val="fr-CH"/>
         </w:rPr>
       </w:pPr>
-      <w:bookmarkStart w:id="52" w:name="_Toc129700548"/>
-      <w:bookmarkStart w:id="53" w:name="_Toc133418766"/>
+      <w:bookmarkStart w:id="53" w:name="_Toc129700548"/>
+      <w:bookmarkStart w:id="54" w:name="_Toc133418766"/>
       <w:r>
         <w:rPr>
           <w:lang w:val="fr-CH"/>
         </w:rPr>
         <w:t>Arrêt</w:t>
       </w:r>
-      <w:bookmarkEnd w:id="52"/>
       <w:bookmarkEnd w:id="53"/>
+      <w:bookmarkEnd w:id="54"/>
     </w:p>
     <w:p>
       <w:pPr>
@@ -4871,8 +4869,8 @@
           <w:lang w:val="fr-CH"/>
         </w:rPr>
       </w:pPr>
-      <w:bookmarkStart w:id="54" w:name="_Toc129700549"/>
-      <w:bookmarkStart w:id="55" w:name="_Toc133418767"/>
+      <w:bookmarkStart w:id="55" w:name="_Toc129700549"/>
+      <w:bookmarkStart w:id="56" w:name="_Toc133418767"/>
       <w:r>
         <w:rPr>
           <w:lang w:val="fr-CH"/>
@@ -4886,8 +4884,8 @@
         </w:rPr>
         <w:t>MaitreForm</w:t>
       </w:r>
-      <w:bookmarkEnd w:id="54"/>
       <w:bookmarkEnd w:id="55"/>
+      <w:bookmarkEnd w:id="56"/>
       <w:proofErr w:type="spellEnd"/>
     </w:p>
     <w:p>
@@ -4897,28 +4895,28 @@
           <w:lang w:val="fr-CH"/>
         </w:rPr>
       </w:pPr>
-      <w:bookmarkStart w:id="56" w:name="_Toc129700550"/>
-      <w:bookmarkStart w:id="57" w:name="_Toc133418768"/>
+      <w:bookmarkStart w:id="57" w:name="_Toc129700550"/>
+      <w:bookmarkStart w:id="58" w:name="_Toc133418768"/>
       <w:r>
         <w:rPr>
           <w:lang w:val="fr-CH"/>
         </w:rPr>
         <w:t>Liaisons entre les deux applications</w:t>
       </w:r>
-      <w:bookmarkEnd w:id="56"/>
       <w:bookmarkEnd w:id="57"/>
+      <w:bookmarkEnd w:id="58"/>
     </w:p>
     <w:p>
       <w:pPr>
         <w:pStyle w:val="Titre2"/>
       </w:pPr>
-      <w:bookmarkStart w:id="58" w:name="_Toc129700556"/>
-      <w:bookmarkStart w:id="59" w:name="_Toc133418774"/>
+      <w:bookmarkStart w:id="59" w:name="_Toc129700556"/>
+      <w:bookmarkStart w:id="60" w:name="_Toc133418774"/>
       <w:r>
         <w:t>Demande d’arrêt d’un processus</w:t>
       </w:r>
-      <w:bookmarkEnd w:id="58"/>
       <w:bookmarkEnd w:id="59"/>
+      <w:bookmarkEnd w:id="60"/>
     </w:p>
     <w:p>
       <w:pPr>
@@ -4927,16 +4925,16 @@
           <w:lang w:val="fr-CH"/>
         </w:rPr>
       </w:pPr>
-      <w:bookmarkStart w:id="60" w:name="_Toc129700557"/>
-      <w:bookmarkStart w:id="61" w:name="_Toc133418775"/>
+      <w:bookmarkStart w:id="61" w:name="_Toc129700557"/>
+      <w:bookmarkStart w:id="62" w:name="_Toc133418775"/>
       <w:r>
         <w:rPr>
           <w:lang w:val="fr-CH"/>
         </w:rPr>
         <w:t>Tests</w:t>
       </w:r>
-      <w:bookmarkEnd w:id="60"/>
       <w:bookmarkEnd w:id="61"/>
+      <w:bookmarkEnd w:id="62"/>
     </w:p>
     <w:p>
       <w:pPr>
@@ -4945,16 +4943,16 @@
           <w:lang w:val="fr-CH"/>
         </w:rPr>
       </w:pPr>
-      <w:bookmarkStart w:id="62" w:name="_Toc129700558"/>
-      <w:bookmarkStart w:id="63" w:name="_Toc133418776"/>
+      <w:bookmarkStart w:id="63" w:name="_Toc129700558"/>
+      <w:bookmarkStart w:id="64" w:name="_Toc133418776"/>
       <w:r>
         <w:rPr>
           <w:lang w:val="fr-CH"/>
         </w:rPr>
         <w:t>Méthode de test</w:t>
       </w:r>
-      <w:bookmarkEnd w:id="62"/>
       <w:bookmarkEnd w:id="63"/>
+      <w:bookmarkEnd w:id="64"/>
     </w:p>
     <w:p>
       <w:pPr>
@@ -4966,8 +4964,6 @@
       <w:r>
         <w:t>été effectué de deux manières différentes : par des tests unitaires et par des tests visuels. Les tests unitaires sont très efficaces et permettent de faire beaucoup de tests en peu de temps, mais il faut les créer et certaines vérifications sont très difficiles à faire. C’est pourquoi dans ces cas-là j’ai préféré faire des tests visuels. Qui sont plus redondant mais aussi plus fiables dans certains cas.</w:t>
       </w:r>
-      <w:bookmarkStart w:id="64" w:name="_GoBack"/>
-      <w:bookmarkEnd w:id="64"/>
     </w:p>
     <w:p>
       <w:pPr>
@@ -7271,7 +7267,7 @@
 </file>
 
 <file path=customXml/itemProps1.xml><?xml version="1.0" encoding="utf-8"?>
-<ds:datastoreItem xmlns:ds="http://schemas.openxmlformats.org/officeDocument/2006/customXml" ds:itemID="{8D8AD160-8DCE-4C11-9833-ACD1182CA382}">
+<ds:datastoreItem xmlns:ds="http://schemas.openxmlformats.org/officeDocument/2006/customXml" ds:itemID="{1EB9128E-EBB9-428F-AFEB-E467FBB21155}">
   <ds:schemaRefs>
     <ds:schemaRef ds:uri="http://schemas.openxmlformats.org/officeDocument/2006/bibliography"/>
   </ds:schemaRefs>

</xml_diff>

<commit_message>
Amélioration de l'historique des communications
</commit_message>
<xml_diff>
--- a/Planification/Rapport-TPI.docx
+++ b/Planification/Rapport-TPI.docx
@@ -4484,7 +4484,15 @@
         <w:rPr>
           <w:lang w:val="fr-CH"/>
         </w:rPr>
-        <w:t>Fonctionnalités prévues</w:t>
+        <w:t>Fonctionnali</w:t>
+      </w:r>
+      <w:bookmarkStart w:id="16" w:name="_GoBack"/>
+      <w:bookmarkEnd w:id="16"/>
+      <w:r>
+        <w:rPr>
+          <w:lang w:val="fr-CH"/>
+        </w:rPr>
+        <w:t>tés prévues</w:t>
       </w:r>
       <w:bookmarkEnd w:id="14"/>
       <w:bookmarkEnd w:id="15"/>
@@ -4493,37 +4501,35 @@
       <w:pPr>
         <w:pStyle w:val="Titre3"/>
       </w:pPr>
-      <w:bookmarkStart w:id="16" w:name="_Toc129700521"/>
-      <w:bookmarkStart w:id="17" w:name="_Toc133418739"/>
+      <w:bookmarkStart w:id="17" w:name="_Toc129700521"/>
+      <w:bookmarkStart w:id="18" w:name="_Toc133418739"/>
       <w:r>
         <w:t>Client</w:t>
       </w:r>
-      <w:bookmarkEnd w:id="16"/>
       <w:bookmarkEnd w:id="17"/>
+      <w:bookmarkEnd w:id="18"/>
     </w:p>
     <w:p>
       <w:pPr>
         <w:pStyle w:val="Titre3"/>
       </w:pPr>
-      <w:bookmarkStart w:id="18" w:name="_Toc129700522"/>
-      <w:bookmarkStart w:id="19" w:name="_Toc133418740"/>
+      <w:bookmarkStart w:id="19" w:name="_Toc129700522"/>
+      <w:bookmarkStart w:id="20" w:name="_Toc133418740"/>
       <w:r>
         <w:t>Maître</w:t>
       </w:r>
-      <w:bookmarkEnd w:id="18"/>
       <w:bookmarkEnd w:id="19"/>
+      <w:bookmarkEnd w:id="20"/>
     </w:p>
     <w:p>
       <w:pPr>
         <w:pStyle w:val="Titre3"/>
       </w:pPr>
-      <w:bookmarkStart w:id="20" w:name="_Toc129700523"/>
-      <w:bookmarkStart w:id="21" w:name="_Toc133418741"/>
+      <w:bookmarkStart w:id="21" w:name="_Toc129700523"/>
+      <w:bookmarkStart w:id="22" w:name="_Toc133418741"/>
       <w:r>
         <w:t>Communication</w:t>
       </w:r>
-      <w:bookmarkStart w:id="22" w:name="_GoBack"/>
-      <w:bookmarkEnd w:id="20"/>
       <w:bookmarkEnd w:id="21"/>
       <w:bookmarkEnd w:id="22"/>
     </w:p>
@@ -4696,52 +4702,239 @@
       </w:pPr>
       <w:r>
         <w:lastRenderedPageBreak/>
-        <w:t>Application cliente</w:t>
+        <w:t xml:space="preserve">Application </w:t>
       </w:r>
       <w:bookmarkEnd w:id="31"/>
       <w:bookmarkEnd w:id="32"/>
+      <w:r>
+        <w:t>Élève</w:t>
+      </w:r>
     </w:p>
     <w:p>
       <w:pPr>
-        <w:pStyle w:val="Titre2"/>
-      </w:pPr>
-      <w:bookmarkStart w:id="35" w:name="_Toc129700531"/>
-      <w:bookmarkStart w:id="36" w:name="_Toc133418749"/>
-      <w:r>
-        <w:t>Interface</w:t>
+        <w:pStyle w:val="Titre1"/>
+        <w:rPr>
+          <w:lang w:val="fr-CH"/>
+        </w:rPr>
+      </w:pPr>
+      <w:bookmarkStart w:id="35" w:name="_Toc129700542"/>
+      <w:bookmarkStart w:id="36" w:name="_Toc133418760"/>
+      <w:r>
+        <w:rPr>
+          <w:lang w:val="fr-CH"/>
+        </w:rPr>
+        <w:t xml:space="preserve">Application </w:t>
       </w:r>
       <w:bookmarkEnd w:id="35"/>
       <w:bookmarkEnd w:id="36"/>
+      <w:r>
+        <w:rPr>
+          <w:lang w:val="fr-CH"/>
+        </w:rPr>
+        <w:t>Professeur</w:t>
+      </w:r>
     </w:p>
     <w:p>
       <w:pPr>
-        <w:pStyle w:val="Titre2"/>
-      </w:pPr>
-      <w:bookmarkStart w:id="37" w:name="_Toc129700532"/>
-      <w:bookmarkStart w:id="38" w:name="_Toc133418750"/>
-      <w:r>
-        <w:t>Démarrage</w:t>
+        <w:pStyle w:val="Titre1"/>
+        <w:rPr>
+          <w:lang w:val="fr-CH"/>
+        </w:rPr>
+      </w:pPr>
+      <w:bookmarkStart w:id="37" w:name="_Toc129700550"/>
+      <w:bookmarkStart w:id="38" w:name="_Toc133418768"/>
+      <w:r>
+        <w:rPr>
+          <w:lang w:val="fr-CH"/>
+        </w:rPr>
+        <w:t>Liaisons entre les deux applications</w:t>
       </w:r>
       <w:bookmarkEnd w:id="37"/>
       <w:bookmarkEnd w:id="38"/>
     </w:p>
     <w:p>
       <w:pPr>
+        <w:pStyle w:val="Titre1"/>
+        <w:rPr>
+          <w:lang w:val="fr-CH"/>
+        </w:rPr>
+      </w:pPr>
+      <w:bookmarkStart w:id="39" w:name="_Toc129700557"/>
+      <w:bookmarkStart w:id="40" w:name="_Toc133418775"/>
+      <w:r>
+        <w:rPr>
+          <w:lang w:val="fr-CH"/>
+        </w:rPr>
+        <w:t>Tests</w:t>
+      </w:r>
+      <w:bookmarkEnd w:id="39"/>
+      <w:bookmarkEnd w:id="40"/>
+    </w:p>
+    <w:p>
+      <w:pPr>
         <w:pStyle w:val="Titre2"/>
         <w:rPr>
           <w:lang w:val="fr-CH"/>
         </w:rPr>
       </w:pPr>
-      <w:bookmarkStart w:id="39" w:name="_Toc129700538"/>
-      <w:bookmarkStart w:id="40" w:name="_Toc133418756"/>
+      <w:bookmarkStart w:id="41" w:name="_Toc129700558"/>
+      <w:bookmarkStart w:id="42" w:name="_Toc133418776"/>
       <w:r>
         <w:rPr>
           <w:lang w:val="fr-CH"/>
         </w:rPr>
-        <w:t>ClientData</w:t>
-      </w:r>
-      <w:bookmarkEnd w:id="39"/>
-      <w:bookmarkEnd w:id="40"/>
+        <w:t>Méthode de test</w:t>
+      </w:r>
+      <w:bookmarkEnd w:id="41"/>
+      <w:bookmarkEnd w:id="42"/>
+    </w:p>
+    <w:p>
+      <w:pPr>
+        <w:pStyle w:val="Normal2"/>
+      </w:pPr>
+      <w:r>
+        <w:t xml:space="preserve">Les tests ont </w:t>
+      </w:r>
+      <w:r>
+        <w:t>été effectué de deux manières différentes : par des tests unitaires et par des tests visuels. Les tests unitaires sont très efficaces et permettent de faire beaucoup de tests en peu de temps, mais il faut les créer et certaines vérifications sont très difficiles à faire. C’est pourquoi dans ces cas-là j’ai préféré faire des tests visuels. Qui sont plus redondant mais aussi plus fiables dans certains cas.</w:t>
+      </w:r>
+    </w:p>
+    <w:p>
+      <w:pPr>
+        <w:pStyle w:val="Titre1"/>
+        <w:rPr>
+          <w:lang w:val="fr-CH"/>
+        </w:rPr>
+      </w:pPr>
+      <w:bookmarkStart w:id="43" w:name="_Toc129700559"/>
+      <w:bookmarkStart w:id="44" w:name="_Toc133418777"/>
+      <w:r>
+        <w:rPr>
+          <w:lang w:val="fr-CH"/>
+        </w:rPr>
+        <w:t>Problèmes et solutions</w:t>
+      </w:r>
+      <w:bookmarkEnd w:id="43"/>
+      <w:bookmarkEnd w:id="44"/>
+    </w:p>
+    <w:p>
+      <w:pPr>
+        <w:pStyle w:val="Titre2"/>
+      </w:pPr>
+      <w:r>
+        <w:t>TreeView customisé</w:t>
+      </w:r>
+    </w:p>
+    <w:p>
+      <w:pPr>
+        <w:pStyle w:val="Normal2"/>
+      </w:pPr>
+      <w:r>
+        <w:t>Afficher des casses à cocher dans un seul niveau du TreeView ainsi que des boutons dans le TreeView. Cela ne semble pas possible sans écrire ma propre fonction de génération d’un TreeView. Ce qui me prendrait beaucoup trop de temps.</w:t>
+      </w:r>
+      <w:r>
+        <w:t xml:space="preserve"> J’ai donc opté pour un deuxième TreeView qui permet juste la sélection.</w:t>
+      </w:r>
+    </w:p>
+    <w:p>
+      <w:pPr>
+        <w:pStyle w:val="Titre2"/>
+      </w:pPr>
+      <w:r>
+        <w:t>IP au démarrage</w:t>
+      </w:r>
+    </w:p>
+    <w:p>
+      <w:pPr>
+        <w:pStyle w:val="Normal2"/>
+        <w:rPr>
+          <w:lang w:val="fr-FR"/>
+        </w:rPr>
+      </w:pPr>
+      <w:r>
+        <w:rPr>
+          <w:lang w:val="fr-FR"/>
+        </w:rPr>
+        <w:t>Au démarrage l’application professeur prenait la première adresse ipv4 quelle trouvait, j’ai donc ajouté une interface au démarrage pour choisir l’IP que l’on veut utiliser.</w:t>
+      </w:r>
+    </w:p>
+    <w:p>
+      <w:pPr>
+        <w:pStyle w:val="Titre2"/>
+      </w:pPr>
+      <w:r>
+        <w:t>Affichage des miniatures</w:t>
+      </w:r>
+    </w:p>
+    <w:p>
+      <w:pPr>
+        <w:pStyle w:val="Normal2"/>
+        <w:rPr>
+          <w:lang w:val="fr-FR"/>
+        </w:rPr>
+      </w:pPr>
+      <w:r>
+        <w:rPr>
+          <w:lang w:val="fr-FR"/>
+        </w:rPr>
+        <w:t>La miniature et le label n’étaient visibles que dans une petite zone, car</w:t>
+      </w:r>
+      <w:r>
+        <w:rPr>
+          <w:lang w:val="fr-FR"/>
+        </w:rPr>
+        <w:t xml:space="preserve"> </w:t>
+      </w:r>
+      <w:r>
+        <w:rPr>
+          <w:lang w:val="fr-FR"/>
+        </w:rPr>
+        <w:t>la</w:t>
+      </w:r>
+      <w:r>
+        <w:rPr>
+          <w:lang w:val="fr-FR"/>
+        </w:rPr>
+        <w:t xml:space="preserve"> miniature ainsi que le label sont une classe qui hérite de </w:t>
+      </w:r>
+      <w:proofErr w:type="spellStart"/>
+      <w:r>
+        <w:rPr>
+          <w:lang w:val="fr-FR"/>
+        </w:rPr>
+        <w:t>UserControl</w:t>
+      </w:r>
+      <w:proofErr w:type="spellEnd"/>
+      <w:r>
+        <w:rPr>
+          <w:lang w:val="fr-FR"/>
+        </w:rPr>
+        <w:t>.</w:t>
+      </w:r>
+      <w:r>
+        <w:rPr>
+          <w:lang w:val="fr-FR"/>
+        </w:rPr>
+        <w:t xml:space="preserve"> De ce fait la classe à elle aussi une taille ce qui est à l’extérieur de cette taille n’est pas affiché.</w:t>
+      </w:r>
+    </w:p>
+    <w:p>
+      <w:pPr>
+        <w:pStyle w:val="Titre1"/>
+        <w:rPr>
+          <w:lang w:val="fr-CH"/>
+        </w:rPr>
+      </w:pPr>
+      <w:bookmarkStart w:id="45" w:name="_Toc129700560"/>
+      <w:bookmarkStart w:id="46" w:name="_Toc133418778"/>
+      <w:r>
+        <w:rPr>
+          <w:lang w:val="fr-CH"/>
+        </w:rPr>
+        <w:t>Références</w:t>
+      </w:r>
+      <w:bookmarkEnd w:id="45"/>
+      <w:bookmarkEnd w:id="46"/>
     </w:p>
     <w:p>
       <w:pPr>
@@ -4750,33 +4943,88 @@
           <w:lang w:val="fr-CH"/>
         </w:rPr>
       </w:pPr>
-      <w:bookmarkStart w:id="41" w:name="_Toc129700540"/>
-      <w:bookmarkStart w:id="42" w:name="_Toc133418758"/>
+      <w:bookmarkStart w:id="47" w:name="_Toc129700561"/>
+      <w:bookmarkStart w:id="48" w:name="_Toc133418779"/>
       <w:r>
         <w:rPr>
           <w:lang w:val="fr-CH"/>
         </w:rPr>
-        <w:t>Arrêt</w:t>
-      </w:r>
-      <w:bookmarkEnd w:id="41"/>
-      <w:bookmarkEnd w:id="42"/>
+        <w:t>Webographie</w:t>
+      </w:r>
+      <w:bookmarkEnd w:id="47"/>
+      <w:bookmarkEnd w:id="48"/>
     </w:p>
     <w:p>
       <w:pPr>
+        <w:pStyle w:val="Normal2"/>
+      </w:pPr>
+      <w:r>
+        <w:t>Cases à cocher uniquement à certains niveaux du TreeView :</w:t>
+      </w:r>
+      <w:r>
+        <w:t xml:space="preserve"> </w:t>
+      </w:r>
+      <w:hyperlink r:id="rId8" w:tgtFrame="_blank" w:history="1">
+        <w:r>
+          <w:rPr>
+            <w:rStyle w:val="normaltextrun"/>
+            <w:rFonts w:ascii="Calibri" w:hAnsi="Calibri" w:cs="Calibri"/>
+            <w:color w:val="0563C1"/>
+            <w:sz w:val="22"/>
+            <w:u w:val="single"/>
+          </w:rPr>
+          <w:t>http://dotnetfollower.com/wordpress/2011/05/winforms-treeview-hide-checkbox-of-treenode/</w:t>
+        </w:r>
+      </w:hyperlink>
+    </w:p>
+    <w:p>
+      <w:pPr>
+        <w:pStyle w:val="Normal2"/>
+      </w:pPr>
+      <w:r>
+        <w:t>Bouton dans le TreeView :</w:t>
+      </w:r>
+      <w:r>
+        <w:t xml:space="preserve"> </w:t>
+      </w:r>
+      <w:hyperlink r:id="rId9" w:tgtFrame="_blank" w:history="1">
+        <w:r>
+          <w:rPr>
+            <w:rStyle w:val="normaltextrun"/>
+            <w:rFonts w:ascii="Calibri" w:hAnsi="Calibri" w:cs="Calibri"/>
+            <w:color w:val="0563C1"/>
+            <w:sz w:val="22"/>
+            <w:u w:val="single"/>
+          </w:rPr>
+          <w:t>http://dotnetfollower.com/wordpress/2011/05/winforms-treeview-hide-checkbox-of-treenode/</w:t>
+        </w:r>
+      </w:hyperlink>
+    </w:p>
+    <w:p>
+      <w:pPr>
         <w:pStyle w:val="Titre2"/>
-      </w:pPr>
-      <w:bookmarkStart w:id="43" w:name="_Toc129700541"/>
-      <w:bookmarkStart w:id="44" w:name="_Toc133418759"/>
-      <w:r>
-        <w:t xml:space="preserve">Classe </w:t>
-      </w:r>
-      <w:proofErr w:type="spellStart"/>
-      <w:r>
-        <w:t>ClientForm</w:t>
-      </w:r>
-      <w:bookmarkEnd w:id="43"/>
-      <w:bookmarkEnd w:id="44"/>
-      <w:proofErr w:type="spellEnd"/>
+        <w:rPr>
+          <w:lang w:val="fr-CH"/>
+        </w:rPr>
+      </w:pPr>
+      <w:bookmarkStart w:id="49" w:name="_Toc129700562"/>
+      <w:bookmarkStart w:id="50" w:name="_Toc133418780"/>
+      <w:r>
+        <w:rPr>
+          <w:lang w:val="fr-CH"/>
+        </w:rPr>
+        <w:t>Glossaire</w:t>
+      </w:r>
+      <w:bookmarkEnd w:id="49"/>
+      <w:bookmarkEnd w:id="50"/>
+    </w:p>
+    <w:p>
+      <w:pPr>
+        <w:pStyle w:val="Normal2"/>
+      </w:pPr>
+      <w:r>
+        <w:t>TreeView : Affichage en forme de branche qui se sépare en plusieurs.</w:t>
+      </w:r>
     </w:p>
     <w:p>
       <w:pPr>
@@ -4785,61 +5033,14 @@
           <w:lang w:val="fr-CH"/>
         </w:rPr>
       </w:pPr>
-      <w:bookmarkStart w:id="45" w:name="_Toc129700542"/>
-      <w:bookmarkStart w:id="46" w:name="_Toc133418760"/>
+      <w:bookmarkStart w:id="51" w:name="_Toc129700563"/>
+      <w:bookmarkStart w:id="52" w:name="_Toc133418781"/>
       <w:r>
         <w:rPr>
           <w:lang w:val="fr-CH"/>
         </w:rPr>
-        <w:t>Application Maître</w:t>
-      </w:r>
-      <w:bookmarkEnd w:id="45"/>
-      <w:bookmarkEnd w:id="46"/>
-    </w:p>
-    <w:p>
-      <w:pPr>
-        <w:pStyle w:val="Titre2"/>
-        <w:rPr>
-          <w:lang w:val="fr-CH"/>
-        </w:rPr>
-      </w:pPr>
-      <w:bookmarkStart w:id="47" w:name="_Toc129700543"/>
-      <w:bookmarkStart w:id="48" w:name="_Toc133418761"/>
-      <w:r>
-        <w:rPr>
-          <w:lang w:val="fr-CH"/>
-        </w:rPr>
-        <w:t>Interface</w:t>
-      </w:r>
-      <w:bookmarkEnd w:id="47"/>
-      <w:bookmarkEnd w:id="48"/>
-    </w:p>
-    <w:p>
-      <w:pPr>
-        <w:pStyle w:val="Titre2"/>
-      </w:pPr>
-      <w:bookmarkStart w:id="49" w:name="_Toc129700544"/>
-      <w:bookmarkStart w:id="50" w:name="_Toc133418762"/>
-      <w:r>
-        <w:t>Démarrage</w:t>
-      </w:r>
-      <w:bookmarkEnd w:id="49"/>
-      <w:bookmarkEnd w:id="50"/>
-    </w:p>
-    <w:p>
-      <w:pPr>
-        <w:pStyle w:val="Titre2"/>
-        <w:rPr>
-          <w:lang w:val="fr-CH"/>
-        </w:rPr>
-      </w:pPr>
-      <w:bookmarkStart w:id="51" w:name="_Toc129700545"/>
-      <w:bookmarkStart w:id="52" w:name="_Toc133418763"/>
-      <w:r>
-        <w:rPr>
-          <w:lang w:val="fr-CH"/>
-        </w:rPr>
-        <w:t>Résumé</w:t>
+        <w:lastRenderedPageBreak/>
+        <w:t>Bilan</w:t>
       </w:r>
       <w:bookmarkEnd w:id="51"/>
       <w:bookmarkEnd w:id="52"/>
@@ -4847,17 +5048,11 @@
     <w:p>
       <w:pPr>
         <w:pStyle w:val="Titre2"/>
-        <w:rPr>
-          <w:lang w:val="fr-CH"/>
-        </w:rPr>
-      </w:pPr>
-      <w:bookmarkStart w:id="53" w:name="_Toc129700548"/>
-      <w:bookmarkStart w:id="54" w:name="_Toc133418766"/>
-      <w:r>
-        <w:rPr>
-          <w:lang w:val="fr-CH"/>
-        </w:rPr>
-        <w:t>Arrêt</w:t>
+      </w:pPr>
+      <w:bookmarkStart w:id="53" w:name="_Toc129700564"/>
+      <w:bookmarkStart w:id="54" w:name="_Toc133418782"/>
+      <w:r>
+        <w:t>Améliorations possibles</w:t>
       </w:r>
       <w:bookmarkEnd w:id="53"/>
       <w:bookmarkEnd w:id="54"/>
@@ -4865,73 +5060,47 @@
     <w:p>
       <w:pPr>
         <w:pStyle w:val="Titre2"/>
-        <w:rPr>
-          <w:lang w:val="fr-CH"/>
-        </w:rPr>
-      </w:pPr>
-      <w:bookmarkStart w:id="55" w:name="_Toc129700549"/>
-      <w:bookmarkStart w:id="56" w:name="_Toc133418767"/>
-      <w:r>
-        <w:rPr>
-          <w:lang w:val="fr-CH"/>
-        </w:rPr>
-        <w:t xml:space="preserve">Classe </w:t>
-      </w:r>
-      <w:proofErr w:type="spellStart"/>
-      <w:r>
-        <w:rPr>
-          <w:lang w:val="fr-CH"/>
-        </w:rPr>
-        <w:t>MaitreForm</w:t>
+      </w:pPr>
+      <w:bookmarkStart w:id="55" w:name="_Toc129700565"/>
+      <w:bookmarkStart w:id="56" w:name="_Toc133418783"/>
+      <w:r>
+        <w:t>Objectifs atteints</w:t>
       </w:r>
       <w:bookmarkEnd w:id="55"/>
       <w:bookmarkEnd w:id="56"/>
-      <w:proofErr w:type="spellEnd"/>
     </w:p>
     <w:p>
       <w:pPr>
-        <w:pStyle w:val="Titre1"/>
-        <w:rPr>
-          <w:lang w:val="fr-CH"/>
-        </w:rPr>
-      </w:pPr>
-      <w:bookmarkStart w:id="57" w:name="_Toc129700550"/>
-      <w:bookmarkStart w:id="58" w:name="_Toc133418768"/>
-      <w:r>
-        <w:rPr>
-          <w:lang w:val="fr-CH"/>
-        </w:rPr>
-        <w:t>Liaisons entre les deux applications</w:t>
+        <w:pStyle w:val="Titre3"/>
+      </w:pPr>
+      <w:bookmarkStart w:id="57" w:name="_Toc129700566"/>
+      <w:bookmarkStart w:id="58" w:name="_Toc133418784"/>
+      <w:r>
+        <w:t>Client</w:t>
       </w:r>
       <w:bookmarkEnd w:id="57"/>
       <w:bookmarkEnd w:id="58"/>
     </w:p>
     <w:p>
       <w:pPr>
-        <w:pStyle w:val="Titre2"/>
-      </w:pPr>
-      <w:bookmarkStart w:id="59" w:name="_Toc129700556"/>
-      <w:bookmarkStart w:id="60" w:name="_Toc133418774"/>
-      <w:r>
-        <w:t>Demande d’arrêt d’un processus</w:t>
+        <w:pStyle w:val="Titre3"/>
+      </w:pPr>
+      <w:bookmarkStart w:id="59" w:name="_Toc129700567"/>
+      <w:bookmarkStart w:id="60" w:name="_Toc133418785"/>
+      <w:r>
+        <w:t>Maître</w:t>
       </w:r>
       <w:bookmarkEnd w:id="59"/>
       <w:bookmarkEnd w:id="60"/>
     </w:p>
     <w:p>
       <w:pPr>
-        <w:pStyle w:val="Titre1"/>
-        <w:rPr>
-          <w:lang w:val="fr-CH"/>
-        </w:rPr>
-      </w:pPr>
-      <w:bookmarkStart w:id="61" w:name="_Toc129700557"/>
-      <w:bookmarkStart w:id="62" w:name="_Toc133418775"/>
-      <w:r>
-        <w:rPr>
-          <w:lang w:val="fr-CH"/>
-        </w:rPr>
-        <w:t>Tests</w:t>
+        <w:pStyle w:val="Titre3"/>
+      </w:pPr>
+      <w:bookmarkStart w:id="61" w:name="_Toc129700568"/>
+      <w:bookmarkStart w:id="62" w:name="_Toc133418786"/>
+      <w:r>
+        <w:t>Communication</w:t>
       </w:r>
       <w:bookmarkEnd w:id="61"/>
       <w:bookmarkEnd w:id="62"/>
@@ -4939,295 +5108,14 @@
     <w:p>
       <w:pPr>
         <w:pStyle w:val="Titre2"/>
-        <w:rPr>
-          <w:lang w:val="fr-CH"/>
-        </w:rPr>
-      </w:pPr>
-      <w:bookmarkStart w:id="63" w:name="_Toc129700558"/>
-      <w:bookmarkStart w:id="64" w:name="_Toc133418776"/>
-      <w:r>
-        <w:rPr>
-          <w:lang w:val="fr-CH"/>
-        </w:rPr>
-        <w:t>Méthode de test</w:t>
+      </w:pPr>
+      <w:bookmarkStart w:id="63" w:name="_Toc129700569"/>
+      <w:bookmarkStart w:id="64" w:name="_Toc133418787"/>
+      <w:r>
+        <w:t>Conclusion</w:t>
       </w:r>
       <w:bookmarkEnd w:id="63"/>
       <w:bookmarkEnd w:id="64"/>
-    </w:p>
-    <w:p>
-      <w:pPr>
-        <w:pStyle w:val="Normal2"/>
-      </w:pPr>
-      <w:r>
-        <w:t xml:space="preserve">Les tests ont </w:t>
-      </w:r>
-      <w:r>
-        <w:t>été effectué de deux manières différentes : par des tests unitaires et par des tests visuels. Les tests unitaires sont très efficaces et permettent de faire beaucoup de tests en peu de temps, mais il faut les créer et certaines vérifications sont très difficiles à faire. C’est pourquoi dans ces cas-là j’ai préféré faire des tests visuels. Qui sont plus redondant mais aussi plus fiables dans certains cas.</w:t>
-      </w:r>
-    </w:p>
-    <w:p>
-      <w:pPr>
-        <w:pStyle w:val="Titre1"/>
-        <w:rPr>
-          <w:lang w:val="fr-CH"/>
-        </w:rPr>
-      </w:pPr>
-      <w:bookmarkStart w:id="65" w:name="_Toc129700559"/>
-      <w:bookmarkStart w:id="66" w:name="_Toc133418777"/>
-      <w:r>
-        <w:rPr>
-          <w:lang w:val="fr-CH"/>
-        </w:rPr>
-        <w:t>Problèmes et solutions</w:t>
-      </w:r>
-      <w:bookmarkEnd w:id="65"/>
-      <w:bookmarkEnd w:id="66"/>
-    </w:p>
-    <w:p>
-      <w:pPr>
-        <w:pStyle w:val="Titre2"/>
-      </w:pPr>
-      <w:r>
-        <w:t>TreeView customisé</w:t>
-      </w:r>
-    </w:p>
-    <w:p>
-      <w:pPr>
-        <w:pStyle w:val="Normal2"/>
-      </w:pPr>
-      <w:r>
-        <w:t>Afficher des casses à cocher dans un seul niveau du TreeView ainsi que des boutons dans le TreeView. Cela ne semble pas possible sans écrire ma propre fonction de génération d’un TreeView. Ce qui me prendrait beaucoup trop de temps.</w:t>
-      </w:r>
-      <w:r>
-        <w:t xml:space="preserve"> J’ai donc opté pour un deuxième TreeView qui permet juste la sélection.</w:t>
-      </w:r>
-    </w:p>
-    <w:p>
-      <w:pPr>
-        <w:pStyle w:val="Titre2"/>
-      </w:pPr>
-      <w:r>
-        <w:t>IP au démarrage</w:t>
-      </w:r>
-    </w:p>
-    <w:p>
-      <w:pPr>
-        <w:pStyle w:val="Normal2"/>
-        <w:rPr>
-          <w:lang w:val="fr-FR"/>
-        </w:rPr>
-      </w:pPr>
-      <w:r>
-        <w:rPr>
-          <w:lang w:val="fr-FR"/>
-        </w:rPr>
-        <w:t>Au démarrage l’application professeur prenait la première adresse ipv4 quelle trouvait, j’ai donc ajouté une interface au démarrage pour choisir l’IP que l’on veut utiliser.</w:t>
-      </w:r>
-    </w:p>
-    <w:p>
-      <w:pPr>
-        <w:pStyle w:val="Titre2"/>
-      </w:pPr>
-      <w:r>
-        <w:t>Affichage des miniatures</w:t>
-      </w:r>
-    </w:p>
-    <w:p>
-      <w:pPr>
-        <w:pStyle w:val="Normal2"/>
-        <w:rPr>
-          <w:lang w:val="fr-FR"/>
-        </w:rPr>
-      </w:pPr>
-      <w:r>
-        <w:rPr>
-          <w:lang w:val="fr-FR"/>
-        </w:rPr>
-        <w:t>La miniature et le label n’étaient visibles que dans une petite zone, car</w:t>
-      </w:r>
-      <w:r>
-        <w:rPr>
-          <w:lang w:val="fr-FR"/>
-        </w:rPr>
-        <w:t xml:space="preserve"> </w:t>
-      </w:r>
-      <w:r>
-        <w:rPr>
-          <w:lang w:val="fr-FR"/>
-        </w:rPr>
-        <w:t>la</w:t>
-      </w:r>
-      <w:r>
-        <w:rPr>
-          <w:lang w:val="fr-FR"/>
-        </w:rPr>
-        <w:t xml:space="preserve"> miniature ainsi que le label sont une classe qui hérite de </w:t>
-      </w:r>
-      <w:proofErr w:type="spellStart"/>
-      <w:r>
-        <w:rPr>
-          <w:lang w:val="fr-FR"/>
-        </w:rPr>
-        <w:t>UserControl</w:t>
-      </w:r>
-      <w:proofErr w:type="spellEnd"/>
-      <w:r>
-        <w:rPr>
-          <w:lang w:val="fr-FR"/>
-        </w:rPr>
-        <w:t>.</w:t>
-      </w:r>
-      <w:r>
-        <w:rPr>
-          <w:lang w:val="fr-FR"/>
-        </w:rPr>
-        <w:t xml:space="preserve"> De ce fait la classe à elle aussi une taille ce qui est à l’extérieur de cette taille n’est pas affiché.</w:t>
-      </w:r>
-    </w:p>
-    <w:p>
-      <w:pPr>
-        <w:pStyle w:val="Titre1"/>
-        <w:rPr>
-          <w:lang w:val="fr-CH"/>
-        </w:rPr>
-      </w:pPr>
-      <w:bookmarkStart w:id="67" w:name="_Toc129700560"/>
-      <w:bookmarkStart w:id="68" w:name="_Toc133418778"/>
-      <w:r>
-        <w:rPr>
-          <w:lang w:val="fr-CH"/>
-        </w:rPr>
-        <w:lastRenderedPageBreak/>
-        <w:t>Références</w:t>
-      </w:r>
-      <w:bookmarkEnd w:id="67"/>
-      <w:bookmarkEnd w:id="68"/>
-    </w:p>
-    <w:p>
-      <w:pPr>
-        <w:pStyle w:val="Titre2"/>
-        <w:rPr>
-          <w:lang w:val="fr-CH"/>
-        </w:rPr>
-      </w:pPr>
-      <w:bookmarkStart w:id="69" w:name="_Toc129700561"/>
-      <w:bookmarkStart w:id="70" w:name="_Toc133418779"/>
-      <w:r>
-        <w:rPr>
-          <w:lang w:val="fr-CH"/>
-        </w:rPr>
-        <w:t>Webographie</w:t>
-      </w:r>
-      <w:bookmarkEnd w:id="69"/>
-      <w:bookmarkEnd w:id="70"/>
-    </w:p>
-    <w:p>
-      <w:pPr>
-        <w:pStyle w:val="Titre2"/>
-        <w:rPr>
-          <w:lang w:val="fr-CH"/>
-        </w:rPr>
-      </w:pPr>
-      <w:bookmarkStart w:id="71" w:name="_Toc129700562"/>
-      <w:bookmarkStart w:id="72" w:name="_Toc133418780"/>
-      <w:r>
-        <w:rPr>
-          <w:lang w:val="fr-CH"/>
-        </w:rPr>
-        <w:t>Glossaire</w:t>
-      </w:r>
-      <w:bookmarkEnd w:id="71"/>
-      <w:bookmarkEnd w:id="72"/>
-    </w:p>
-    <w:p>
-      <w:pPr>
-        <w:pStyle w:val="Titre1"/>
-        <w:rPr>
-          <w:lang w:val="fr-CH"/>
-        </w:rPr>
-      </w:pPr>
-      <w:bookmarkStart w:id="73" w:name="_Toc129700563"/>
-      <w:bookmarkStart w:id="74" w:name="_Toc133418781"/>
-      <w:r>
-        <w:rPr>
-          <w:lang w:val="fr-CH"/>
-        </w:rPr>
-        <w:t>Bilan</w:t>
-      </w:r>
-      <w:bookmarkEnd w:id="73"/>
-      <w:bookmarkEnd w:id="74"/>
-    </w:p>
-    <w:p>
-      <w:pPr>
-        <w:pStyle w:val="Titre2"/>
-      </w:pPr>
-      <w:bookmarkStart w:id="75" w:name="_Toc129700564"/>
-      <w:bookmarkStart w:id="76" w:name="_Toc133418782"/>
-      <w:r>
-        <w:t>Améliorations possibles</w:t>
-      </w:r>
-      <w:bookmarkEnd w:id="75"/>
-      <w:bookmarkEnd w:id="76"/>
-    </w:p>
-    <w:p>
-      <w:pPr>
-        <w:pStyle w:val="Titre2"/>
-      </w:pPr>
-      <w:bookmarkStart w:id="77" w:name="_Toc129700565"/>
-      <w:bookmarkStart w:id="78" w:name="_Toc133418783"/>
-      <w:r>
-        <w:t>Objectifs atteints</w:t>
-      </w:r>
-      <w:bookmarkEnd w:id="77"/>
-      <w:bookmarkEnd w:id="78"/>
-    </w:p>
-    <w:p>
-      <w:pPr>
-        <w:pStyle w:val="Titre3"/>
-      </w:pPr>
-      <w:bookmarkStart w:id="79" w:name="_Toc129700566"/>
-      <w:bookmarkStart w:id="80" w:name="_Toc133418784"/>
-      <w:r>
-        <w:t>Client</w:t>
-      </w:r>
-      <w:bookmarkEnd w:id="79"/>
-      <w:bookmarkEnd w:id="80"/>
-    </w:p>
-    <w:p>
-      <w:pPr>
-        <w:pStyle w:val="Titre3"/>
-      </w:pPr>
-      <w:bookmarkStart w:id="81" w:name="_Toc129700567"/>
-      <w:bookmarkStart w:id="82" w:name="_Toc133418785"/>
-      <w:r>
-        <w:t>Maître</w:t>
-      </w:r>
-      <w:bookmarkEnd w:id="81"/>
-      <w:bookmarkEnd w:id="82"/>
-    </w:p>
-    <w:p>
-      <w:pPr>
-        <w:pStyle w:val="Titre3"/>
-      </w:pPr>
-      <w:bookmarkStart w:id="83" w:name="_Toc129700568"/>
-      <w:bookmarkStart w:id="84" w:name="_Toc133418786"/>
-      <w:r>
-        <w:t>Communication</w:t>
-      </w:r>
-      <w:bookmarkEnd w:id="83"/>
-      <w:bookmarkEnd w:id="84"/>
-    </w:p>
-    <w:p>
-      <w:pPr>
-        <w:pStyle w:val="Titre2"/>
-      </w:pPr>
-      <w:bookmarkStart w:id="85" w:name="_Toc129700569"/>
-      <w:bookmarkStart w:id="86" w:name="_Toc133418787"/>
-      <w:r>
-        <w:t>Conclusion</w:t>
-      </w:r>
-      <w:bookmarkEnd w:id="85"/>
-      <w:bookmarkEnd w:id="86"/>
     </w:p>
     <w:sectPr>
       <w:pgSz w:w="11906" w:h="16838"/>
@@ -6964,6 +6852,11 @@
       <w:shd w:val="clear" w:color="auto" w:fill="E1DFDD"/>
     </w:rPr>
   </w:style>
+  <w:style w:type="character" w:customStyle="1" w:styleId="normaltextrun">
+    <w:name w:val="normaltextrun"/>
+    <w:basedOn w:val="Policepardfaut"/>
+    <w:rsid w:val="006A63BB"/>
+  </w:style>
 </w:styles>
 </file>
 
@@ -7267,7 +7160,7 @@
 </file>
 
 <file path=customXml/itemProps1.xml><?xml version="1.0" encoding="utf-8"?>
-<ds:datastoreItem xmlns:ds="http://schemas.openxmlformats.org/officeDocument/2006/customXml" ds:itemID="{1EB9128E-EBB9-428F-AFEB-E467FBB21155}">
+<ds:datastoreItem xmlns:ds="http://schemas.openxmlformats.org/officeDocument/2006/customXml" ds:itemID="{7AC08894-7CE6-45C5-B057-5F300C79A4B0}">
   <ds:schemaRefs>
     <ds:schemaRef ds:uri="http://schemas.openxmlformats.org/officeDocument/2006/bibliography"/>
   </ds:schemaRefs>

</xml_diff>

<commit_message>
Urls signalés et interface individuel compatible
</commit_message>
<xml_diff>
--- a/Planification/Rapport-TPI.docx
+++ b/Planification/Rapport-TPI.docx
@@ -4316,13 +4316,7 @@
         <w:rPr>
           <w:lang w:val="fr-CH"/>
         </w:rPr>
-        <w:t>3</w:t>
-      </w:r>
-      <w:r>
-        <w:rPr>
-          <w:lang w:val="fr-CH"/>
-        </w:rPr>
-        <w:t xml:space="preserve"> ordinateurs avec Windows 10.</w:t>
+        <w:t>3 ordinateurs avec Windows 10.</w:t>
       </w:r>
     </w:p>
     <w:p>
@@ -4336,19 +4330,7 @@
         <w:rPr>
           <w:lang w:val="fr-CH"/>
         </w:rPr>
-        <w:t xml:space="preserve">Les </w:t>
-      </w:r>
-      <w:r>
-        <w:rPr>
-          <w:lang w:val="fr-CH"/>
-        </w:rPr>
-        <w:t>trois</w:t>
-      </w:r>
-      <w:r>
-        <w:rPr>
-          <w:lang w:val="fr-CH"/>
-        </w:rPr>
-        <w:t xml:space="preserve"> ordinateurs sont connectés sur le même réseau local.</w:t>
+        <w:t>Les trois ordinateurs sont connectés sur le même réseau local.</w:t>
       </w:r>
     </w:p>
     <w:p>
@@ -4484,15 +4466,7 @@
         <w:rPr>
           <w:lang w:val="fr-CH"/>
         </w:rPr>
-        <w:t>Fonctionnali</w:t>
-      </w:r>
-      <w:bookmarkStart w:id="16" w:name="_GoBack"/>
-      <w:bookmarkEnd w:id="16"/>
-      <w:r>
-        <w:rPr>
-          <w:lang w:val="fr-CH"/>
-        </w:rPr>
-        <w:t>tés prévues</w:t>
+        <w:t>Fonctionnalités prévues</w:t>
       </w:r>
       <w:bookmarkEnd w:id="14"/>
       <w:bookmarkEnd w:id="15"/>
@@ -4501,37 +4475,37 @@
       <w:pPr>
         <w:pStyle w:val="Titre3"/>
       </w:pPr>
-      <w:bookmarkStart w:id="17" w:name="_Toc129700521"/>
-      <w:bookmarkStart w:id="18" w:name="_Toc133418739"/>
+      <w:bookmarkStart w:id="16" w:name="_Toc129700521"/>
+      <w:bookmarkStart w:id="17" w:name="_Toc133418739"/>
       <w:r>
         <w:t>Client</w:t>
       </w:r>
+      <w:bookmarkEnd w:id="16"/>
       <w:bookmarkEnd w:id="17"/>
-      <w:bookmarkEnd w:id="18"/>
     </w:p>
     <w:p>
       <w:pPr>
         <w:pStyle w:val="Titre3"/>
       </w:pPr>
-      <w:bookmarkStart w:id="19" w:name="_Toc129700522"/>
-      <w:bookmarkStart w:id="20" w:name="_Toc133418740"/>
+      <w:bookmarkStart w:id="18" w:name="_Toc129700522"/>
+      <w:bookmarkStart w:id="19" w:name="_Toc133418740"/>
       <w:r>
         <w:t>Maître</w:t>
       </w:r>
+      <w:bookmarkEnd w:id="18"/>
       <w:bookmarkEnd w:id="19"/>
-      <w:bookmarkEnd w:id="20"/>
     </w:p>
     <w:p>
       <w:pPr>
         <w:pStyle w:val="Titre3"/>
       </w:pPr>
-      <w:bookmarkStart w:id="21" w:name="_Toc129700523"/>
-      <w:bookmarkStart w:id="22" w:name="_Toc133418741"/>
+      <w:bookmarkStart w:id="20" w:name="_Toc129700523"/>
+      <w:bookmarkStart w:id="21" w:name="_Toc133418741"/>
       <w:r>
         <w:t>Communication</w:t>
       </w:r>
+      <w:bookmarkEnd w:id="20"/>
       <w:bookmarkEnd w:id="21"/>
-      <w:bookmarkEnd w:id="22"/>
     </w:p>
     <w:p>
       <w:pPr>
@@ -4540,28 +4514,28 @@
           <w:lang w:val="fr-CH"/>
         </w:rPr>
       </w:pPr>
-      <w:bookmarkStart w:id="23" w:name="_Toc129700524"/>
-      <w:bookmarkStart w:id="24" w:name="_Toc133418742"/>
+      <w:bookmarkStart w:id="22" w:name="_Toc129700524"/>
+      <w:bookmarkStart w:id="23" w:name="_Toc133418742"/>
       <w:r>
         <w:rPr>
           <w:lang w:val="fr-CH"/>
         </w:rPr>
         <w:t>Schéma de fonctionnement</w:t>
       </w:r>
+      <w:bookmarkEnd w:id="22"/>
       <w:bookmarkEnd w:id="23"/>
-      <w:bookmarkEnd w:id="24"/>
     </w:p>
     <w:p>
       <w:pPr>
         <w:pStyle w:val="Titre2"/>
       </w:pPr>
-      <w:bookmarkStart w:id="25" w:name="_Toc129700525"/>
-      <w:bookmarkStart w:id="26" w:name="_Toc133418743"/>
+      <w:bookmarkStart w:id="24" w:name="_Toc129700525"/>
+      <w:bookmarkStart w:id="25" w:name="_Toc133418743"/>
       <w:r>
         <w:t>Schéma de classe</w:t>
       </w:r>
+      <w:bookmarkEnd w:id="24"/>
       <w:bookmarkEnd w:id="25"/>
-      <w:bookmarkEnd w:id="26"/>
     </w:p>
     <w:p>
       <w:pPr>
@@ -4570,23 +4544,20 @@
           <w:lang w:val="fr-CH"/>
         </w:rPr>
       </w:pPr>
-      <w:bookmarkStart w:id="27" w:name="_Toc129700526"/>
-      <w:bookmarkStart w:id="28" w:name="_Toc133418744"/>
+      <w:bookmarkStart w:id="26" w:name="_Toc129700526"/>
+      <w:bookmarkStart w:id="27" w:name="_Toc133418744"/>
       <w:r>
         <w:rPr>
           <w:lang w:val="fr-CH"/>
         </w:rPr>
         <w:t>Gestion du projet</w:t>
       </w:r>
+      <w:bookmarkEnd w:id="26"/>
       <w:bookmarkEnd w:id="27"/>
-      <w:bookmarkEnd w:id="28"/>
     </w:p>
     <w:p>
       <w:r>
-        <w:t>Pour la gestion de projet j’ai utilisé un développement agile, il s’agit d’une méthode de travail faite pour privilégier des rendus réguliers au client et des retours rapides sur ce que l’on a fait. J’ai donc fait plusieurs rendus pour les nouvelles fonctionnalités que j’avais développé.</w:t>
-      </w:r>
-      <w:r>
-        <w:t xml:space="preserve"> Chaque rendu est composé de plusieurs tâches qui </w:t>
+        <w:t xml:space="preserve">Pour la gestion de projet j’ai utilisé un développement agile, il s’agit d’une méthode de travail faite pour privilégier des rendus réguliers au client et des retours rapides sur ce que l’on a fait. J’ai donc fait plusieurs rendus pour les nouvelles fonctionnalités que j’avais développé. Chaque rendu est composé de plusieurs tâches qui </w:t>
       </w:r>
       <w:r>
         <w:t>ont</w:t>
@@ -4602,58 +4573,58 @@
           <w:lang w:val="fr-CH"/>
         </w:rPr>
       </w:pPr>
-      <w:bookmarkStart w:id="29" w:name="_Toc129700527"/>
-      <w:bookmarkStart w:id="30" w:name="_Toc133418745"/>
+      <w:bookmarkStart w:id="28" w:name="_Toc129700527"/>
+      <w:bookmarkStart w:id="29" w:name="_Toc133418745"/>
       <w:r>
         <w:rPr>
           <w:lang w:val="fr-CH"/>
         </w:rPr>
         <w:t>Mise en place</w:t>
       </w:r>
+      <w:bookmarkEnd w:id="28"/>
       <w:bookmarkEnd w:id="29"/>
+    </w:p>
+    <w:p>
+      <w:pPr>
+        <w:pStyle w:val="Titre2"/>
+        <w:rPr>
+          <w:lang w:val="fr-CH"/>
+        </w:rPr>
+      </w:pPr>
+      <w:bookmarkStart w:id="30" w:name="_Toc129700528"/>
+      <w:bookmarkStart w:id="31" w:name="_Toc129700530"/>
+      <w:bookmarkStart w:id="32" w:name="_Toc133418748"/>
+      <w:r>
+        <w:rPr>
+          <w:lang w:val="fr-CH"/>
+        </w:rPr>
+        <w:t>Matériel</w:t>
+      </w:r>
       <w:bookmarkEnd w:id="30"/>
     </w:p>
     <w:p>
       <w:pPr>
-        <w:pStyle w:val="Titre2"/>
-        <w:rPr>
-          <w:lang w:val="fr-CH"/>
-        </w:rPr>
-      </w:pPr>
-      <w:bookmarkStart w:id="31" w:name="_Toc129700530"/>
-      <w:bookmarkStart w:id="32" w:name="_Toc133418748"/>
-      <w:bookmarkStart w:id="33" w:name="_Toc129700528"/>
-      <w:r>
-        <w:rPr>
-          <w:lang w:val="fr-CH"/>
-        </w:rPr>
-        <w:t>Matériel</w:t>
-      </w:r>
-      <w:bookmarkEnd w:id="33"/>
+        <w:pStyle w:val="Normal2"/>
+      </w:pPr>
+      <w:r>
+        <w:t>L’installation matériel est relativement simple il suffit que deux ordinateurs Windows soient sur le même réseau local. Je ne décrirais pas l’installation de Windows ici. Mais pour la liaison au même réseau local il suffit de connecter les deux ordinateurs au même switch.</w:t>
+      </w:r>
     </w:p>
     <w:p>
       <w:pPr>
-        <w:pStyle w:val="Normal2"/>
-      </w:pPr>
-      <w:r>
-        <w:t>L’installation matériel est relativement simple il suffit que deux ordinateurs Windows soient sur le même réseau local. Je ne décrirais pas l’installation de Windows ici. Mais pour la liaison au même réseau local il suffit de connecter les deux ordinateurs au même switch.</w:t>
-      </w:r>
-    </w:p>
-    <w:p>
-      <w:pPr>
         <w:pStyle w:val="Titre2"/>
         <w:rPr>
           <w:lang w:val="fr-CH"/>
         </w:rPr>
       </w:pPr>
-      <w:bookmarkStart w:id="34" w:name="_Toc129700529"/>
+      <w:bookmarkStart w:id="33" w:name="_Toc129700529"/>
       <w:r>
         <w:rPr>
           <w:lang w:val="fr-CH"/>
         </w:rPr>
         <w:t>Logiciel</w:t>
       </w:r>
-      <w:bookmarkEnd w:id="34"/>
+      <w:bookmarkEnd w:id="33"/>
     </w:p>
     <w:p>
       <w:pPr>
@@ -4671,10 +4642,7 @@
         </w:r>
       </w:hyperlink>
       <w:r>
-        <w:t xml:space="preserve"> puis de télécharger la version communautaire pour Windows. Á l’installation le seul module qui soit nécessaire est « Développement .NET Desktop »</w:t>
-      </w:r>
-      <w:r>
-        <w:t>.</w:t>
+        <w:t xml:space="preserve"> puis de télécharger la version communautaire pour Windows. Á l’installation le seul module qui soit nécessaire est « Développement .NET Desktop ».</w:t>
       </w:r>
     </w:p>
     <w:p>
@@ -4717,16 +4685,16 @@
           <w:lang w:val="fr-CH"/>
         </w:rPr>
       </w:pPr>
-      <w:bookmarkStart w:id="35" w:name="_Toc129700542"/>
-      <w:bookmarkStart w:id="36" w:name="_Toc133418760"/>
+      <w:bookmarkStart w:id="34" w:name="_Toc129700542"/>
+      <w:bookmarkStart w:id="35" w:name="_Toc133418760"/>
       <w:r>
         <w:rPr>
           <w:lang w:val="fr-CH"/>
         </w:rPr>
         <w:t xml:space="preserve">Application </w:t>
       </w:r>
+      <w:bookmarkEnd w:id="34"/>
       <w:bookmarkEnd w:id="35"/>
-      <w:bookmarkEnd w:id="36"/>
       <w:r>
         <w:rPr>
           <w:lang w:val="fr-CH"/>
@@ -4741,16 +4709,16 @@
           <w:lang w:val="fr-CH"/>
         </w:rPr>
       </w:pPr>
-      <w:bookmarkStart w:id="37" w:name="_Toc129700550"/>
-      <w:bookmarkStart w:id="38" w:name="_Toc133418768"/>
+      <w:bookmarkStart w:id="36" w:name="_Toc129700550"/>
+      <w:bookmarkStart w:id="37" w:name="_Toc133418768"/>
       <w:r>
         <w:rPr>
           <w:lang w:val="fr-CH"/>
         </w:rPr>
         <w:t>Liaisons entre les deux applications</w:t>
       </w:r>
+      <w:bookmarkEnd w:id="36"/>
       <w:bookmarkEnd w:id="37"/>
-      <w:bookmarkEnd w:id="38"/>
     </w:p>
     <w:p>
       <w:pPr>
@@ -4759,16 +4727,16 @@
           <w:lang w:val="fr-CH"/>
         </w:rPr>
       </w:pPr>
-      <w:bookmarkStart w:id="39" w:name="_Toc129700557"/>
-      <w:bookmarkStart w:id="40" w:name="_Toc133418775"/>
+      <w:bookmarkStart w:id="38" w:name="_Toc129700557"/>
+      <w:bookmarkStart w:id="39" w:name="_Toc133418775"/>
       <w:r>
         <w:rPr>
           <w:lang w:val="fr-CH"/>
         </w:rPr>
         <w:t>Tests</w:t>
       </w:r>
+      <w:bookmarkEnd w:id="38"/>
       <w:bookmarkEnd w:id="39"/>
-      <w:bookmarkEnd w:id="40"/>
     </w:p>
     <w:p>
       <w:pPr>
@@ -4777,26 +4745,23 @@
           <w:lang w:val="fr-CH"/>
         </w:rPr>
       </w:pPr>
-      <w:bookmarkStart w:id="41" w:name="_Toc129700558"/>
-      <w:bookmarkStart w:id="42" w:name="_Toc133418776"/>
+      <w:bookmarkStart w:id="40" w:name="_Toc129700558"/>
+      <w:bookmarkStart w:id="41" w:name="_Toc133418776"/>
       <w:r>
         <w:rPr>
           <w:lang w:val="fr-CH"/>
         </w:rPr>
         <w:t>Méthode de test</w:t>
       </w:r>
+      <w:bookmarkEnd w:id="40"/>
       <w:bookmarkEnd w:id="41"/>
-      <w:bookmarkEnd w:id="42"/>
     </w:p>
     <w:p>
       <w:pPr>
         <w:pStyle w:val="Normal2"/>
       </w:pPr>
       <w:r>
-        <w:t xml:space="preserve">Les tests ont </w:t>
-      </w:r>
-      <w:r>
-        <w:t>été effectué de deux manières différentes : par des tests unitaires et par des tests visuels. Les tests unitaires sont très efficaces et permettent de faire beaucoup de tests en peu de temps, mais il faut les créer et certaines vérifications sont très difficiles à faire. C’est pourquoi dans ces cas-là j’ai préféré faire des tests visuels. Qui sont plus redondant mais aussi plus fiables dans certains cas.</w:t>
+        <w:t>Les tests ont été effectué de deux manières différentes : par des tests unitaires et par des tests visuels. Les tests unitaires sont très efficaces et permettent de faire beaucoup de tests en peu de temps, mais il faut les créer et certaines vérifications sont très difficiles à faire. C’est pourquoi dans ces cas-là j’ai préféré faire des tests visuels. Qui sont plus redondant mais aussi plus fiables dans certains cas.</w:t>
       </w:r>
     </w:p>
     <w:p>
@@ -4806,16 +4771,16 @@
           <w:lang w:val="fr-CH"/>
         </w:rPr>
       </w:pPr>
-      <w:bookmarkStart w:id="43" w:name="_Toc129700559"/>
-      <w:bookmarkStart w:id="44" w:name="_Toc133418777"/>
+      <w:bookmarkStart w:id="42" w:name="_Toc129700559"/>
+      <w:bookmarkStart w:id="43" w:name="_Toc133418777"/>
       <w:r>
         <w:rPr>
           <w:lang w:val="fr-CH"/>
         </w:rPr>
         <w:t>Problèmes et solutions</w:t>
       </w:r>
+      <w:bookmarkEnd w:id="42"/>
       <w:bookmarkEnd w:id="43"/>
-      <w:bookmarkEnd w:id="44"/>
     </w:p>
     <w:p>
       <w:pPr>
@@ -4889,33 +4854,79 @@
         <w:rPr>
           <w:lang w:val="fr-FR"/>
         </w:rPr>
-        <w:t>la</w:t>
-      </w:r>
+        <w:t xml:space="preserve">la miniature ainsi que le label sont une classe qui hérite de </w:t>
+      </w:r>
+      <w:proofErr w:type="spellStart"/>
       <w:r>
         <w:rPr>
           <w:lang w:val="fr-FR"/>
         </w:rPr>
-        <w:t xml:space="preserve"> miniature ainsi que le label sont une classe qui hérite de </w:t>
+        <w:t>UserControl</w:t>
+      </w:r>
+      <w:proofErr w:type="spellEnd"/>
+      <w:r>
+        <w:rPr>
+          <w:lang w:val="fr-FR"/>
+        </w:rPr>
+        <w:t>. De ce fait la classe à elle aussi une taille ce qui est à l’extérieur de cette taille n’est pas affiché.</w:t>
+      </w:r>
+    </w:p>
+    <w:p>
+      <w:pPr>
+        <w:pStyle w:val="Titre2"/>
+      </w:pPr>
+      <w:r>
+        <w:t>Retirer les ListBox de la classe Élève</w:t>
+      </w:r>
+    </w:p>
+    <w:p>
+      <w:pPr>
+        <w:pStyle w:val="Normal2"/>
+        <w:rPr>
+          <w:lang w:val="fr-FR"/>
+        </w:rPr>
+      </w:pPr>
+      <w:r>
+        <w:rPr>
+          <w:lang w:val="fr-FR"/>
+        </w:rPr>
+        <w:t>On voudrait éviter d’avoir des éléments d’affichage dans la classe mais tous mes essais (</w:t>
       </w:r>
       <w:proofErr w:type="spellStart"/>
       <w:r>
         <w:rPr>
           <w:lang w:val="fr-FR"/>
         </w:rPr>
-        <w:t>UserControl</w:t>
+        <w:t>BindingList</w:t>
       </w:r>
       <w:proofErr w:type="spellEnd"/>
       <w:r>
         <w:rPr>
           <w:lang w:val="fr-FR"/>
         </w:rPr>
-        <w:t>.</w:t>
-      </w:r>
+        <w:t xml:space="preserve">, </w:t>
+      </w:r>
+      <w:proofErr w:type="spellStart"/>
       <w:r>
         <w:rPr>
           <w:lang w:val="fr-FR"/>
         </w:rPr>
-        <w:t xml:space="preserve"> De ce fait la classe à elle aussi une taille ce qui est à l’extérieur de cette taille n’est pas affiché.</w:t>
+        <w:t>DataSource</w:t>
+      </w:r>
+      <w:proofErr w:type="spellEnd"/>
+      <w:r>
+        <w:rPr>
+          <w:lang w:val="fr-FR"/>
+        </w:rPr>
+        <w:t>, Mise à jour manuelle) ont étés futiles, car changer la source de donnée d’une ListBox (ou autre éléments d’affichage) depuis un thread qui ne</w:t>
+      </w:r>
+      <w:bookmarkStart w:id="44" w:name="_GoBack"/>
+      <w:bookmarkEnd w:id="44"/>
+      <w:r>
+        <w:rPr>
+          <w:lang w:val="fr-FR"/>
+        </w:rPr>
+        <w:t xml:space="preserve"> s’occupe pas de l’interface est visiblement presque impossible car la ListBox n’accepte que les changement qui viennent du thread qui s’occupe de l’interface.</w:t>
       </w:r>
     </w:p>
     <w:p>
@@ -5013,6 +5024,7 @@
         <w:rPr>
           <w:lang w:val="fr-CH"/>
         </w:rPr>
+        <w:lastRenderedPageBreak/>
         <w:t>Glossaire</w:t>
       </w:r>
       <w:bookmarkEnd w:id="49"/>
@@ -5039,7 +5051,6 @@
         <w:rPr>
           <w:lang w:val="fr-CH"/>
         </w:rPr>
-        <w:lastRenderedPageBreak/>
         <w:t>Bilan</w:t>
       </w:r>
       <w:bookmarkEnd w:id="51"/>
@@ -7160,7 +7171,7 @@
 </file>
 
 <file path=customXml/itemProps1.xml><?xml version="1.0" encoding="utf-8"?>
-<ds:datastoreItem xmlns:ds="http://schemas.openxmlformats.org/officeDocument/2006/customXml" ds:itemID="{7AC08894-7CE6-45C5-B057-5F300C79A4B0}">
+<ds:datastoreItem xmlns:ds="http://schemas.openxmlformats.org/officeDocument/2006/customXml" ds:itemID="{AE764234-894A-423C-8991-43E3FB504071}">
   <ds:schemaRefs>
     <ds:schemaRef ds:uri="http://schemas.openxmlformats.org/officeDocument/2006/bibliography"/>
   </ds:schemaRefs>

</xml_diff>

<commit_message>
Début de la priorité du stream
</commit_message>
<xml_diff>
--- a/Planification/Rapport-TPI.docx
+++ b/Planification/Rapport-TPI.docx
@@ -4918,7 +4918,19 @@
         <w:rPr>
           <w:lang w:val="fr-FR"/>
         </w:rPr>
-        <w:t>, Mise à jour manuelle) ont étés futiles, car changer la source de donnée d’une ListBox (ou autre éléments d’affichage) depuis un thread qui ne</w:t>
+        <w:t xml:space="preserve">, Mise à jour manuelle) ont étés futiles, car changer la source de donnée d’une ListBox (ou </w:t>
+      </w:r>
+      <w:r>
+        <w:rPr>
+          <w:lang w:val="fr-FR"/>
+        </w:rPr>
+        <w:t>autres éléments</w:t>
+      </w:r>
+      <w:r>
+        <w:rPr>
+          <w:lang w:val="fr-FR"/>
+        </w:rPr>
+        <w:t xml:space="preserve"> d’affichage) depuis un thre</w:t>
       </w:r>
       <w:bookmarkStart w:id="44" w:name="_GoBack"/>
       <w:bookmarkEnd w:id="44"/>
@@ -4926,7 +4938,168 @@
         <w:rPr>
           <w:lang w:val="fr-FR"/>
         </w:rPr>
-        <w:t xml:space="preserve"> s’occupe pas de l’interface est visiblement presque impossible car la ListBox n’accepte que les changement qui viennent du thread qui s’occupe de l’interface.</w:t>
+        <w:t xml:space="preserve">ad qui ne s’occupe pas de l’interface est visiblement presque impossible car la ListBox n’accepte que </w:t>
+      </w:r>
+      <w:r>
+        <w:rPr>
+          <w:lang w:val="fr-FR"/>
+        </w:rPr>
+        <w:t>les changements</w:t>
+      </w:r>
+      <w:r>
+        <w:rPr>
+          <w:lang w:val="fr-FR"/>
+        </w:rPr>
+        <w:t xml:space="preserve"> qui viennent du thread qui s’occupe de l’interface.</w:t>
+      </w:r>
+    </w:p>
+    <w:p>
+      <w:pPr>
+        <w:pStyle w:val="Titre2"/>
+      </w:pPr>
+      <w:r>
+        <w:t xml:space="preserve">Intégration du projet </w:t>
+      </w:r>
+      <w:proofErr w:type="spellStart"/>
+      <w:r>
+        <w:t>Navlogeur</w:t>
+      </w:r>
+      <w:proofErr w:type="spellEnd"/>
+      <w:r>
+        <w:t>.</w:t>
+      </w:r>
+    </w:p>
+    <w:p>
+      <w:pPr>
+        <w:pStyle w:val="Normal2"/>
+        <w:rPr>
+          <w:lang w:val="fr-FR"/>
+        </w:rPr>
+      </w:pPr>
+      <w:r>
+        <w:rPr>
+          <w:lang w:val="fr-FR"/>
+        </w:rPr>
+        <w:t>Le premier essai a été de transformer mon client Windows Forms en projet WPF. Cela s’est avéré très difficile car les versions utilisé de .NET ne sont pas identiques (Windows Forms &lt;=4.7.2, WPF &gt;=5.0). Le projet WPF ne pouvait pas utiliser les classes que j’avais créé lorsque je les lui donnais en référence. La solution à été d’ajouter la classe dans le projet WPF en tant que ressource liée.</w:t>
+      </w:r>
+    </w:p>
+    <w:p>
+      <w:pPr>
+        <w:pStyle w:val="Titre2"/>
+      </w:pPr>
+      <w:r>
+        <w:lastRenderedPageBreak/>
+        <w:t>La classe ne peux pas fonctionner.</w:t>
+      </w:r>
+    </w:p>
+    <w:p>
+      <w:pPr>
+        <w:pStyle w:val="Normal2"/>
+        <w:rPr>
+          <w:lang w:val="fr-FR"/>
+        </w:rPr>
+      </w:pPr>
+      <w:r>
+        <w:rPr>
+          <w:lang w:val="fr-FR"/>
+        </w:rPr>
+        <w:t xml:space="preserve">La classe ne peux pas fonctionner avec les deux </w:t>
+      </w:r>
+      <w:proofErr w:type="spellStart"/>
+      <w:r>
+        <w:rPr>
+          <w:lang w:val="fr-FR"/>
+        </w:rPr>
+        <w:t>using</w:t>
+      </w:r>
+      <w:proofErr w:type="spellEnd"/>
+      <w:r>
+        <w:rPr>
+          <w:lang w:val="fr-FR"/>
+        </w:rPr>
+        <w:t xml:space="preserve"> (</w:t>
+      </w:r>
+      <w:proofErr w:type="spellStart"/>
+      <w:proofErr w:type="gramStart"/>
+      <w:r>
+        <w:rPr>
+          <w:lang w:val="fr-FR"/>
+        </w:rPr>
+        <w:t>System.Windows.Forms</w:t>
+      </w:r>
+      <w:proofErr w:type="spellEnd"/>
+      <w:proofErr w:type="gramEnd"/>
+      <w:r>
+        <w:rPr>
+          <w:lang w:val="fr-FR"/>
+        </w:rPr>
+        <w:t xml:space="preserve"> et </w:t>
+      </w:r>
+      <w:proofErr w:type="spellStart"/>
+      <w:r>
+        <w:rPr>
+          <w:lang w:val="fr-FR"/>
+        </w:rPr>
+        <w:t>System.Windows.Controls</w:t>
+      </w:r>
+      <w:proofErr w:type="spellEnd"/>
+      <w:r>
+        <w:rPr>
+          <w:lang w:val="fr-FR"/>
+        </w:rPr>
+        <w:t>) qui sont tout les deux nécessaires pour le fonctionnement de Windows Forms et WPF. Cela m’a fait choisir d’arrêter d’essayer d’implémenter mon client en WPF</w:t>
+      </w:r>
+    </w:p>
+    <w:p>
+      <w:pPr>
+        <w:pStyle w:val="Titre2"/>
+      </w:pPr>
+      <w:r>
+        <w:t>WebView2 n’est pas complet</w:t>
+      </w:r>
+    </w:p>
+    <w:p>
+      <w:pPr>
+        <w:pStyle w:val="Normal2"/>
+        <w:rPr>
+          <w:lang w:val="fr-FR"/>
+        </w:rPr>
+      </w:pPr>
+      <w:r>
+        <w:rPr>
+          <w:lang w:val="fr-FR"/>
+        </w:rPr>
+        <w:t>Pour avoir un navigateur intégré à mon client j’ai décidé d’utiliser une fenêtre WebView2. C</w:t>
+      </w:r>
+      <w:r>
+        <w:rPr>
+          <w:lang w:val="fr-FR"/>
+        </w:rPr>
+        <w:t>’é</w:t>
+      </w:r>
+      <w:r>
+        <w:rPr>
+          <w:lang w:val="fr-FR"/>
+        </w:rPr>
+        <w:t>tait fonctionnel mais il manquant des commodité</w:t>
+      </w:r>
+      <w:r>
+        <w:rPr>
+          <w:lang w:val="fr-FR"/>
+        </w:rPr>
+        <w:t>s</w:t>
+      </w:r>
+      <w:r>
+        <w:rPr>
+          <w:lang w:val="fr-FR"/>
+        </w:rPr>
+        <w:t xml:space="preserve"> de navigations</w:t>
+      </w:r>
+      <w:r>
+        <w:rPr>
+          <w:lang w:val="fr-FR"/>
+        </w:rPr>
+        <w:t> : onglets, barre de recherche, bouton retour, etc... Au final j’ai décidé d’intégrer Sélénium au projet car il offrirait un navigateur complet à tous les élèves et permet aussi de récupérer les urls.</w:t>
       </w:r>
     </w:p>
     <w:p>
@@ -5024,7 +5197,6 @@
         <w:rPr>
           <w:lang w:val="fr-CH"/>
         </w:rPr>
-        <w:lastRenderedPageBreak/>
         <w:t>Glossaire</w:t>
       </w:r>
       <w:bookmarkEnd w:id="49"/>
@@ -7171,7 +7343,7 @@
 </file>
 
 <file path=customXml/itemProps1.xml><?xml version="1.0" encoding="utf-8"?>
-<ds:datastoreItem xmlns:ds="http://schemas.openxmlformats.org/officeDocument/2006/customXml" ds:itemID="{AE764234-894A-423C-8991-43E3FB504071}">
+<ds:datastoreItem xmlns:ds="http://schemas.openxmlformats.org/officeDocument/2006/customXml" ds:itemID="{971C9B4A-6A8E-40DF-A83A-963DD922DD84}">
   <ds:schemaRefs>
     <ds:schemaRef ds:uri="http://schemas.openxmlformats.org/officeDocument/2006/bibliography"/>
   </ds:schemaRefs>

</xml_diff>